<commit_message>
First of many updates
added cuboid test img, changed the map to have two files and two floors,
updated the design document
</commit_message>
<xml_diff>
--- a/GameDesignDocument.docx
+++ b/GameDesignDocument.docx
@@ -3,104 +3,484 @@
 <w:document xmlns:wpc="http://schemas.microsoft.com/office/word/2010/wordprocessingCanvas" xmlns:mc="http://schemas.openxmlformats.org/markup-compatibility/2006" xmlns:o="urn:schemas-microsoft-com:office:office" xmlns:r="http://schemas.openxmlformats.org/officeDocument/2006/relationships" xmlns:m="http://schemas.openxmlformats.org/officeDocument/2006/math" xmlns:v="urn:schemas-microsoft-com:vml" xmlns:wp14="http://schemas.microsoft.com/office/word/2010/wordprocessingDrawing" xmlns:wp="http://schemas.openxmlformats.org/drawingml/2006/wordprocessingDrawing" xmlns:w10="urn:schemas-microsoft-com:office:word" xmlns:w="http://schemas.openxmlformats.org/wordprocessingml/2006/main" xmlns:w14="http://schemas.microsoft.com/office/word/2010/wordml" xmlns:w15="http://schemas.microsoft.com/office/word/2012/wordml" xmlns:wpg="http://schemas.microsoft.com/office/word/2010/wordprocessingGroup" xmlns:wpi="http://schemas.microsoft.com/office/word/2010/wordprocessingInk" xmlns:wne="http://schemas.microsoft.com/office/word/2006/wordml" xmlns:wps="http://schemas.microsoft.com/office/word/2010/wordprocessingShape" mc:Ignorable="w14 w15 wp14">
   <w:body>
     <w:p>
+      <w:pPr>
+        <w:jc w:val="center"/>
+        <w:rPr>
+          <w:sz w:val="36"/>
+        </w:rPr>
+      </w:pPr>
+      <w:r>
+        <w:rPr>
+          <w:sz w:val="36"/>
+        </w:rPr>
+        <w:t>Game Design Document</w:t>
+      </w:r>
+    </w:p>
+    <w:p>
+      <w:pPr>
+        <w:jc w:val="center"/>
+        <w:rPr>
+          <w:sz w:val="24"/>
+        </w:rPr>
+      </w:pPr>
+      <w:bookmarkStart w:id="0" w:name="_GoBack"/>
+      <w:r>
+        <w:rPr>
+          <w:sz w:val="24"/>
+        </w:rPr>
+        <w:t>Robert Page 200281838</w:t>
+      </w:r>
+    </w:p>
+    <w:bookmarkEnd w:id="0"/>
+    <w:p>
+      <w:pPr>
+        <w:pStyle w:val="Heading1"/>
+      </w:pPr>
       <w:r>
         <w:t xml:space="preserve">Game Overview </w:t>
       </w:r>
     </w:p>
     <w:p>
-      <w:r>
-        <w:t xml:space="preserve"> Gameplay Description (puzzles</w:t>
-      </w:r>
-      <w:r>
-        <w:t xml:space="preserve">, missions, progression, etc.) </w:t>
-      </w:r>
-      <w:r>
+      <w:pPr>
+        <w:spacing w:line="240" w:lineRule="auto"/>
+        <w:ind w:firstLine="720"/>
+        <w:rPr>
+          <w:sz w:val="24"/>
+          <w:szCs w:val="24"/>
+        </w:rPr>
+      </w:pPr>
+      <w:r>
+        <w:rPr>
+          <w:sz w:val="24"/>
+          <w:szCs w:val="24"/>
+        </w:rPr>
+        <w:t>This game is a 3D puzzle/platformer</w:t>
+      </w:r>
+      <w:r>
+        <w:rPr>
+          <w:sz w:val="24"/>
+          <w:szCs w:val="24"/>
+        </w:rPr>
+        <w:t xml:space="preserve">. </w:t>
+      </w:r>
+    </w:p>
+    <w:p>
+      <w:pPr>
+        <w:pStyle w:val="Heading1"/>
+      </w:pPr>
+      <w:r>
+        <w:t>Game Description</w:t>
+      </w:r>
+    </w:p>
+    <w:p>
+      <w:pPr>
+        <w:spacing w:line="240" w:lineRule="auto"/>
+        <w:ind w:firstLine="720"/>
+        <w:rPr>
+          <w:sz w:val="24"/>
+          <w:szCs w:val="24"/>
+        </w:rPr>
+      </w:pPr>
+      <w:r>
+        <w:rPr>
+          <w:sz w:val="24"/>
+          <w:szCs w:val="24"/>
+        </w:rPr>
+        <w:t xml:space="preserve">The main challenge of this game will be solving the puzzles on each floor as you climb your way up to the top of the “Puzzle Tower” </w:t>
+      </w:r>
+      <w:r>
+        <w:rPr>
+          <w:i/>
+          <w:sz w:val="24"/>
+          <w:szCs w:val="24"/>
+        </w:rPr>
+        <w:t>(tower name not final)</w:t>
+      </w:r>
+      <w:r>
+        <w:rPr>
+          <w:sz w:val="24"/>
+          <w:szCs w:val="24"/>
+        </w:rPr>
+        <w:t>. The reason someone would play this game is to have fun solving the puzzles.</w:t>
+      </w:r>
+    </w:p>
+    <w:p>
+      <w:pPr>
+        <w:pStyle w:val="Heading1"/>
+      </w:pPr>
+      <w:r>
+        <w:t>Gameplay Mechanics</w:t>
+      </w:r>
+    </w:p>
+    <w:p>
+      <w:pPr>
+        <w:spacing w:line="240" w:lineRule="auto"/>
+        <w:ind w:firstLine="720"/>
+        <w:rPr>
+          <w:sz w:val="24"/>
+          <w:szCs w:val="24"/>
+        </w:rPr>
+      </w:pPr>
+      <w:r>
+        <w:rPr>
+          <w:sz w:val="24"/>
+          <w:szCs w:val="24"/>
+        </w:rPr>
+        <w:t xml:space="preserve">It will be a pc game. The controller will be keyboard &amp; mouse or gamepad with at least 4 buttons </w:t>
+      </w:r>
+      <w:r>
+        <w:rPr>
+          <w:sz w:val="24"/>
+          <w:szCs w:val="24"/>
+        </w:rPr>
+        <w:t>used. There will be some block pushing puzzles that may require gravity physics to solve</w:t>
+      </w:r>
+    </w:p>
+    <w:p>
+      <w:pPr>
+        <w:pStyle w:val="Heading1"/>
+      </w:pPr>
+      <w:r>
+        <w:t xml:space="preserve"> Story</w:t>
+      </w:r>
+    </w:p>
+    <w:p>
+      <w:pPr>
+        <w:spacing w:line="240" w:lineRule="auto"/>
+        <w:ind w:firstLine="720"/>
+        <w:rPr>
+          <w:sz w:val="24"/>
+          <w:szCs w:val="24"/>
+        </w:rPr>
+      </w:pPr>
+      <w:r>
+        <w:rPr>
+          <w:sz w:val="24"/>
+          <w:szCs w:val="24"/>
+        </w:rPr>
+        <w:t xml:space="preserve">Narrator character tells you that you have been locked in the </w:t>
+      </w:r>
+      <w:r>
+        <w:rPr>
+          <w:sz w:val="24"/>
+          <w:szCs w:val="24"/>
+        </w:rPr>
+        <w:t>“Puzzle Tower”</w:t>
+      </w:r>
+      <w:r>
+        <w:rPr>
+          <w:sz w:val="24"/>
+          <w:szCs w:val="24"/>
+        </w:rPr>
+        <w:t xml:space="preserve"> and need to solve the puzzles to escape. </w:t>
+      </w:r>
+    </w:p>
+    <w:p>
+      <w:pPr>
+        <w:spacing w:line="240" w:lineRule="auto"/>
+        <w:rPr>
+          <w:sz w:val="24"/>
+          <w:szCs w:val="24"/>
+        </w:rPr>
+      </w:pPr>
+      <w:r>
+        <w:rPr>
+          <w:rStyle w:val="Heading1Char"/>
+        </w:rPr>
+        <w:t>Character</w:t>
+      </w:r>
+      <w:r>
+        <w:rPr>
+          <w:rStyle w:val="Heading1Char"/>
+        </w:rPr>
+        <w:t>(s)</w:t>
+      </w:r>
+    </w:p>
+    <w:p>
+      <w:pPr>
+        <w:pStyle w:val="ListParagraph"/>
+        <w:numPr>
+          <w:ilvl w:val="0"/>
+          <w:numId w:val="2"/>
+        </w:numPr>
+        <w:spacing w:line="240" w:lineRule="auto"/>
+        <w:rPr>
+          <w:sz w:val="24"/>
+          <w:szCs w:val="24"/>
+        </w:rPr>
+      </w:pPr>
+      <w:r>
+        <w:rPr>
+          <w:sz w:val="24"/>
+          <w:szCs w:val="24"/>
+        </w:rPr>
+        <w:t xml:space="preserve">Narrator/Tutorial guide – </w:t>
+      </w:r>
+      <w:r>
+        <w:rPr>
+          <w:sz w:val="24"/>
+          <w:szCs w:val="24"/>
+        </w:rPr>
+        <w:t xml:space="preserve">cuboid that introduces the story, </w:t>
+      </w:r>
+      <w:r>
+        <w:rPr>
+          <w:sz w:val="24"/>
+          <w:szCs w:val="24"/>
+        </w:rPr>
+        <w:t>teaches basic controls</w:t>
+      </w:r>
+      <w:r>
+        <w:rPr>
+          <w:sz w:val="24"/>
+          <w:szCs w:val="24"/>
+        </w:rPr>
+        <w:t>,</w:t>
+      </w:r>
+      <w:r>
+        <w:rPr>
+          <w:sz w:val="24"/>
+          <w:szCs w:val="24"/>
+        </w:rPr>
+        <w:t xml:space="preserve"> and shows off basic puzzles to </w:t>
+      </w:r>
+      <w:r>
+        <w:rPr>
+          <w:sz w:val="24"/>
+          <w:szCs w:val="24"/>
+        </w:rPr>
+        <w:t xml:space="preserve">the </w:t>
+      </w:r>
+      <w:r>
+        <w:rPr>
+          <w:sz w:val="24"/>
+          <w:szCs w:val="24"/>
+        </w:rPr>
+        <w:t>player</w:t>
+      </w:r>
+    </w:p>
+    <w:p>
+      <w:pPr>
+        <w:pStyle w:val="ListParagraph"/>
+        <w:numPr>
+          <w:ilvl w:val="0"/>
+          <w:numId w:val="2"/>
+        </w:numPr>
+        <w:spacing w:line="240" w:lineRule="auto"/>
+        <w:rPr>
+          <w:sz w:val="24"/>
+          <w:szCs w:val="24"/>
+        </w:rPr>
+      </w:pPr>
+      <w:r>
+        <w:rPr>
+          <w:sz w:val="24"/>
+          <w:szCs w:val="24"/>
+        </w:rPr>
+        <w:t>You control a</w:t>
+      </w:r>
+      <w:r>
+        <w:rPr>
+          <w:sz w:val="24"/>
+          <w:szCs w:val="24"/>
+        </w:rPr>
+        <w:t>/some</w:t>
+      </w:r>
+      <w:r>
+        <w:rPr>
+          <w:sz w:val="24"/>
+          <w:szCs w:val="24"/>
+        </w:rPr>
+        <w:t xml:space="preserve"> cuboid character(s) whose name(s) is/are still to be determined.</w:t>
+      </w:r>
+    </w:p>
+    <w:p>
+      <w:pPr>
+        <w:pStyle w:val="ListParagraph"/>
+        <w:numPr>
+          <w:ilvl w:val="0"/>
+          <w:numId w:val="2"/>
+        </w:numPr>
+        <w:spacing w:line="240" w:lineRule="auto"/>
+        <w:rPr>
+          <w:sz w:val="24"/>
+          <w:szCs w:val="24"/>
+        </w:rPr>
+      </w:pPr>
+      <w:r>
+        <w:rPr>
+          <w:sz w:val="24"/>
+          <w:szCs w:val="24"/>
+        </w:rPr>
+        <w:t>Character that locked cuboid(s) in the tower</w:t>
+      </w:r>
+    </w:p>
+    <w:p>
+      <w:pPr>
+        <w:pStyle w:val="Heading1"/>
+      </w:pPr>
+      <w:r>
+        <w:t xml:space="preserve">Game World  </w:t>
+      </w:r>
+    </w:p>
+    <w:p>
+      <w:pPr>
+        <w:spacing w:line="240" w:lineRule="auto"/>
+        <w:rPr>
+          <w:sz w:val="24"/>
+          <w:szCs w:val="24"/>
+        </w:rPr>
+      </w:pPr>
+      <w:r>
+        <w:rPr>
+          <w:sz w:val="24"/>
+          <w:szCs w:val="24"/>
+        </w:rPr>
+        <w:tab/>
+        <w:t>The puzzle tower is the main area.</w:t>
+      </w:r>
+      <w:r>
+        <w:rPr>
+          <w:sz w:val="24"/>
+          <w:szCs w:val="24"/>
+        </w:rPr>
         <w:t xml:space="preserve"> </w:t>
       </w:r>
-    </w:p>
-    <w:p>
-      <w:r>
-        <w:t>Gameplay Mechanics (engine, physics, movement, inventory, etc.)</w:t>
-      </w:r>
-    </w:p>
-    <w:p>
+      <w:r>
+        <w:rPr>
+          <w:sz w:val="24"/>
+          <w:szCs w:val="24"/>
+        </w:rPr>
+        <w:t>Would like to have challenge areas with tougher puzzles that act as shortcuts/ alternate paths up the tower.</w:t>
+      </w:r>
+    </w:p>
+    <w:p>
+      <w:pPr>
+        <w:pStyle w:val="Heading1"/>
+      </w:pPr>
+      <w:r>
+        <w:t xml:space="preserve">Expansion </w:t>
+      </w:r>
+    </w:p>
+    <w:p>
+      <w:pPr>
+        <w:pStyle w:val="ListParagraph"/>
+        <w:numPr>
+          <w:ilvl w:val="0"/>
+          <w:numId w:val="2"/>
+        </w:numPr>
+        <w:spacing w:line="240" w:lineRule="auto"/>
+        <w:rPr>
+          <w:sz w:val="24"/>
+          <w:szCs w:val="24"/>
+        </w:rPr>
+      </w:pPr>
+      <w:r>
+        <w:rPr>
+          <w:sz w:val="24"/>
+          <w:szCs w:val="24"/>
+        </w:rPr>
+        <w:t xml:space="preserve">4 character team of cuboids to tackle the puzzles, each with a unique skill. Should be able to switch to them at any time (switch mechanics based upon </w:t>
+      </w:r>
+      <w:r>
+        <w:rPr>
+          <w:sz w:val="24"/>
+          <w:szCs w:val="24"/>
+        </w:rPr>
+        <w:t xml:space="preserve">the Nintendo GameCube games </w:t>
+      </w:r>
+      <w:r>
+        <w:rPr>
+          <w:sz w:val="24"/>
+          <w:szCs w:val="24"/>
+        </w:rPr>
+        <w:t>Sonic Heroes,</w:t>
+      </w:r>
       <w:r>
         <w:t xml:space="preserve"> </w:t>
       </w:r>
       <w:r>
-        <w:t xml:space="preserve">Story, </w:t>
-      </w:r>
-    </w:p>
-    <w:p>
-      <w:r>
-        <w:t xml:space="preserve">Setting, </w:t>
-      </w:r>
-    </w:p>
-    <w:p>
-      <w:r>
-        <w:t xml:space="preserve">Character </w:t>
-      </w:r>
-    </w:p>
-    <w:p>
-      <w:r>
-        <w:t xml:space="preserve">Game World </w:t>
+        <w:rPr>
+          <w:sz w:val="24"/>
+          <w:szCs w:val="24"/>
+        </w:rPr>
+        <w:t>X-Men Legends</w:t>
+      </w:r>
+      <w:r>
+        <w:rPr>
+          <w:sz w:val="24"/>
+          <w:szCs w:val="24"/>
+        </w:rPr>
+        <w:t>,</w:t>
       </w:r>
       <w:r>
         <w:t xml:space="preserve"> </w:t>
       </w:r>
-    </w:p>
-    <w:p>
-      <w:r>
-        <w:t>Interface (ca</w:t>
-      </w:r>
-      <w:r>
-        <w:t xml:space="preserve">mera, menus, </w:t>
-      </w:r>
-      <w:proofErr w:type="spellStart"/>
-      <w:proofErr w:type="gramStart"/>
-      <w:r>
-        <w:t>hud</w:t>
-      </w:r>
-      <w:proofErr w:type="spellEnd"/>
-      <w:proofErr w:type="gramEnd"/>
-      <w:r>
-        <w:t xml:space="preserve">, audio, etc.) </w:t>
-      </w:r>
-      <w:r>
-        <w:t xml:space="preserve"> </w:t>
-      </w:r>
-    </w:p>
-    <w:p>
-      <w:r>
-        <w:t xml:space="preserve">Artificial Intelligence (collision detection, </w:t>
-      </w:r>
-      <w:proofErr w:type="spellStart"/>
-      <w:r>
-        <w:t>npcs</w:t>
-      </w:r>
-      <w:proofErr w:type="spellEnd"/>
-      <w:r>
-        <w:t>, etc.)</w:t>
-      </w:r>
-    </w:p>
-    <w:p>
-      <w:r>
-        <w:t xml:space="preserve"> </w:t>
-      </w:r>
-      <w:r>
-        <w:t xml:space="preserve">Technical Bible (hardware, file structure, libraries, etc.) </w:t>
-      </w:r>
-    </w:p>
-    <w:p>
-      <w:r>
-        <w:t xml:space="preserve">Game Art </w:t>
-      </w:r>
-      <w:bookmarkStart w:id="0" w:name="_GoBack"/>
-      <w:bookmarkEnd w:id="0"/>
-    </w:p>
-    <w:p>
-      <w:r>
-        <w:t>Expansion (updates, patches, DLC, etc.)</w:t>
+      <w:r>
+        <w:t xml:space="preserve">and </w:t>
+      </w:r>
+      <w:r>
+        <w:rPr>
+          <w:sz w:val="24"/>
+          <w:szCs w:val="24"/>
+        </w:rPr>
+        <w:t>Fantastic Four</w:t>
+      </w:r>
+      <w:r>
+        <w:rPr>
+          <w:sz w:val="24"/>
+          <w:szCs w:val="24"/>
+        </w:rPr>
+        <w:t>)</w:t>
+      </w:r>
+      <w:r>
+        <w:rPr>
+          <w:sz w:val="24"/>
+          <w:szCs w:val="24"/>
+        </w:rPr>
+        <w:t>.</w:t>
+      </w:r>
+    </w:p>
+    <w:p>
+      <w:pPr>
+        <w:pStyle w:val="ListParagraph"/>
+        <w:numPr>
+          <w:ilvl w:val="0"/>
+          <w:numId w:val="2"/>
+        </w:numPr>
+        <w:spacing w:line="240" w:lineRule="auto"/>
+        <w:rPr>
+          <w:sz w:val="24"/>
+          <w:szCs w:val="24"/>
+        </w:rPr>
+      </w:pPr>
+      <w:r>
+        <w:rPr>
+          <w:sz w:val="24"/>
+          <w:szCs w:val="24"/>
+        </w:rPr>
+        <w:t>A final boss of some sort, no concepts designed at this time.</w:t>
+      </w:r>
+    </w:p>
+    <w:p>
+      <w:pPr>
+        <w:pStyle w:val="ListParagraph"/>
+        <w:numPr>
+          <w:ilvl w:val="0"/>
+          <w:numId w:val="2"/>
+        </w:numPr>
+        <w:spacing w:line="240" w:lineRule="auto"/>
+        <w:rPr>
+          <w:sz w:val="24"/>
+          <w:szCs w:val="24"/>
+        </w:rPr>
+      </w:pPr>
+      <w:r>
+        <w:rPr>
+          <w:sz w:val="24"/>
+          <w:szCs w:val="24"/>
+        </w:rPr>
+        <w:t>As mentioned in the game world section I would like to add shortcuts or alternate routes so multiple playthroughs can be different from each other, and maybe separate areas like a city or field to explore for more puzzle variety</w:t>
       </w:r>
     </w:p>
     <w:sectPr>
@@ -111,6 +491,279 @@
     </w:sectPr>
   </w:body>
 </w:document>
+</file>
+
+<file path=word/numbering.xml><?xml version="1.0" encoding="utf-8"?>
+<w:numbering xmlns:wpc="http://schemas.microsoft.com/office/word/2010/wordprocessingCanvas" xmlns:mc="http://schemas.openxmlformats.org/markup-compatibility/2006" xmlns:o="urn:schemas-microsoft-com:office:office" xmlns:r="http://schemas.openxmlformats.org/officeDocument/2006/relationships" xmlns:m="http://schemas.openxmlformats.org/officeDocument/2006/math" xmlns:v="urn:schemas-microsoft-com:vml" xmlns:wp14="http://schemas.microsoft.com/office/word/2010/wordprocessingDrawing" xmlns:wp="http://schemas.openxmlformats.org/drawingml/2006/wordprocessingDrawing" xmlns:w10="urn:schemas-microsoft-com:office:word" xmlns:w="http://schemas.openxmlformats.org/wordprocessingml/2006/main" xmlns:w14="http://schemas.microsoft.com/office/word/2010/wordml" xmlns:w15="http://schemas.microsoft.com/office/word/2012/wordml" xmlns:wpg="http://schemas.microsoft.com/office/word/2010/wordprocessingGroup" xmlns:wpi="http://schemas.microsoft.com/office/word/2010/wordprocessingInk" xmlns:wne="http://schemas.microsoft.com/office/word/2006/wordml" xmlns:wps="http://schemas.microsoft.com/office/word/2010/wordprocessingShape" mc:Ignorable="w14 w15 wp14">
+  <w:abstractNum w:abstractNumId="0" w15:restartNumberingAfterBreak="0">
+    <w:nsid w:val="09B05128"/>
+    <w:multiLevelType w:val="hybridMultilevel"/>
+    <w:tmpl w:val="14EAB976"/>
+    <w:lvl w:ilvl="0" w:tplc="36467620">
+      <w:start w:val="4"/>
+      <w:numFmt w:val="bullet"/>
+      <w:lvlText w:val="-"/>
+      <w:lvlJc w:val="left"/>
+      <w:pPr>
+        <w:ind w:left="1080" w:hanging="360"/>
+      </w:pPr>
+      <w:rPr>
+        <w:rFonts w:ascii="Calibri" w:eastAsiaTheme="minorHAnsi" w:hAnsi="Calibri" w:cs="Calibri" w:hint="default"/>
+      </w:rPr>
+    </w:lvl>
+    <w:lvl w:ilvl="1" w:tplc="10090003" w:tentative="1">
+      <w:start w:val="1"/>
+      <w:numFmt w:val="bullet"/>
+      <w:lvlText w:val="o"/>
+      <w:lvlJc w:val="left"/>
+      <w:pPr>
+        <w:ind w:left="1800" w:hanging="360"/>
+      </w:pPr>
+      <w:rPr>
+        <w:rFonts w:ascii="Courier New" w:hAnsi="Courier New" w:cs="Courier New" w:hint="default"/>
+      </w:rPr>
+    </w:lvl>
+    <w:lvl w:ilvl="2" w:tplc="10090005" w:tentative="1">
+      <w:start w:val="1"/>
+      <w:numFmt w:val="bullet"/>
+      <w:lvlText w:val=""/>
+      <w:lvlJc w:val="left"/>
+      <w:pPr>
+        <w:ind w:left="2520" w:hanging="360"/>
+      </w:pPr>
+      <w:rPr>
+        <w:rFonts w:ascii="Wingdings" w:hAnsi="Wingdings" w:hint="default"/>
+      </w:rPr>
+    </w:lvl>
+    <w:lvl w:ilvl="3" w:tplc="10090001" w:tentative="1">
+      <w:start w:val="1"/>
+      <w:numFmt w:val="bullet"/>
+      <w:lvlText w:val=""/>
+      <w:lvlJc w:val="left"/>
+      <w:pPr>
+        <w:ind w:left="3240" w:hanging="360"/>
+      </w:pPr>
+      <w:rPr>
+        <w:rFonts w:ascii="Symbol" w:hAnsi="Symbol" w:hint="default"/>
+      </w:rPr>
+    </w:lvl>
+    <w:lvl w:ilvl="4" w:tplc="10090003" w:tentative="1">
+      <w:start w:val="1"/>
+      <w:numFmt w:val="bullet"/>
+      <w:lvlText w:val="o"/>
+      <w:lvlJc w:val="left"/>
+      <w:pPr>
+        <w:ind w:left="3960" w:hanging="360"/>
+      </w:pPr>
+      <w:rPr>
+        <w:rFonts w:ascii="Courier New" w:hAnsi="Courier New" w:cs="Courier New" w:hint="default"/>
+      </w:rPr>
+    </w:lvl>
+    <w:lvl w:ilvl="5" w:tplc="10090005" w:tentative="1">
+      <w:start w:val="1"/>
+      <w:numFmt w:val="bullet"/>
+      <w:lvlText w:val=""/>
+      <w:lvlJc w:val="left"/>
+      <w:pPr>
+        <w:ind w:left="4680" w:hanging="360"/>
+      </w:pPr>
+      <w:rPr>
+        <w:rFonts w:ascii="Wingdings" w:hAnsi="Wingdings" w:hint="default"/>
+      </w:rPr>
+    </w:lvl>
+    <w:lvl w:ilvl="6" w:tplc="10090001" w:tentative="1">
+      <w:start w:val="1"/>
+      <w:numFmt w:val="bullet"/>
+      <w:lvlText w:val=""/>
+      <w:lvlJc w:val="left"/>
+      <w:pPr>
+        <w:ind w:left="5400" w:hanging="360"/>
+      </w:pPr>
+      <w:rPr>
+        <w:rFonts w:ascii="Symbol" w:hAnsi="Symbol" w:hint="default"/>
+      </w:rPr>
+    </w:lvl>
+    <w:lvl w:ilvl="7" w:tplc="10090003" w:tentative="1">
+      <w:start w:val="1"/>
+      <w:numFmt w:val="bullet"/>
+      <w:lvlText w:val="o"/>
+      <w:lvlJc w:val="left"/>
+      <w:pPr>
+        <w:ind w:left="6120" w:hanging="360"/>
+      </w:pPr>
+      <w:rPr>
+        <w:rFonts w:ascii="Courier New" w:hAnsi="Courier New" w:cs="Courier New" w:hint="default"/>
+      </w:rPr>
+    </w:lvl>
+    <w:lvl w:ilvl="8" w:tplc="10090005" w:tentative="1">
+      <w:start w:val="1"/>
+      <w:numFmt w:val="bullet"/>
+      <w:lvlText w:val=""/>
+      <w:lvlJc w:val="left"/>
+      <w:pPr>
+        <w:ind w:left="6840" w:hanging="360"/>
+      </w:pPr>
+      <w:rPr>
+        <w:rFonts w:ascii="Wingdings" w:hAnsi="Wingdings" w:hint="default"/>
+      </w:rPr>
+    </w:lvl>
+  </w:abstractNum>
+  <w:abstractNum w:abstractNumId="1" w15:restartNumberingAfterBreak="0">
+    <w:nsid w:val="6D3D163E"/>
+    <w:multiLevelType w:val="multilevel"/>
+    <w:tmpl w:val="DBD8A742"/>
+    <w:lvl w:ilvl="0">
+      <w:start w:val="1"/>
+      <w:numFmt w:val="bullet"/>
+      <w:lvlText w:val=""/>
+      <w:lvlJc w:val="left"/>
+      <w:pPr>
+        <w:tabs>
+          <w:tab w:val="num" w:pos="720"/>
+        </w:tabs>
+        <w:ind w:left="720" w:hanging="360"/>
+      </w:pPr>
+      <w:rPr>
+        <w:rFonts w:ascii="Symbol" w:hAnsi="Symbol" w:hint="default"/>
+        <w:sz w:val="20"/>
+      </w:rPr>
+    </w:lvl>
+    <w:lvl w:ilvl="1" w:tentative="1">
+      <w:start w:val="1"/>
+      <w:numFmt w:val="bullet"/>
+      <w:lvlText w:val=""/>
+      <w:lvlJc w:val="left"/>
+      <w:pPr>
+        <w:tabs>
+          <w:tab w:val="num" w:pos="1440"/>
+        </w:tabs>
+        <w:ind w:left="1440" w:hanging="360"/>
+      </w:pPr>
+      <w:rPr>
+        <w:rFonts w:ascii="Symbol" w:hAnsi="Symbol" w:hint="default"/>
+        <w:sz w:val="20"/>
+      </w:rPr>
+    </w:lvl>
+    <w:lvl w:ilvl="2" w:tentative="1">
+      <w:start w:val="1"/>
+      <w:numFmt w:val="bullet"/>
+      <w:lvlText w:val=""/>
+      <w:lvlJc w:val="left"/>
+      <w:pPr>
+        <w:tabs>
+          <w:tab w:val="num" w:pos="2160"/>
+        </w:tabs>
+        <w:ind w:left="2160" w:hanging="360"/>
+      </w:pPr>
+      <w:rPr>
+        <w:rFonts w:ascii="Symbol" w:hAnsi="Symbol" w:hint="default"/>
+        <w:sz w:val="20"/>
+      </w:rPr>
+    </w:lvl>
+    <w:lvl w:ilvl="3" w:tentative="1">
+      <w:start w:val="1"/>
+      <w:numFmt w:val="bullet"/>
+      <w:lvlText w:val=""/>
+      <w:lvlJc w:val="left"/>
+      <w:pPr>
+        <w:tabs>
+          <w:tab w:val="num" w:pos="2880"/>
+        </w:tabs>
+        <w:ind w:left="2880" w:hanging="360"/>
+      </w:pPr>
+      <w:rPr>
+        <w:rFonts w:ascii="Symbol" w:hAnsi="Symbol" w:hint="default"/>
+        <w:sz w:val="20"/>
+      </w:rPr>
+    </w:lvl>
+    <w:lvl w:ilvl="4" w:tentative="1">
+      <w:start w:val="1"/>
+      <w:numFmt w:val="bullet"/>
+      <w:lvlText w:val=""/>
+      <w:lvlJc w:val="left"/>
+      <w:pPr>
+        <w:tabs>
+          <w:tab w:val="num" w:pos="3600"/>
+        </w:tabs>
+        <w:ind w:left="3600" w:hanging="360"/>
+      </w:pPr>
+      <w:rPr>
+        <w:rFonts w:ascii="Symbol" w:hAnsi="Symbol" w:hint="default"/>
+        <w:sz w:val="20"/>
+      </w:rPr>
+    </w:lvl>
+    <w:lvl w:ilvl="5" w:tentative="1">
+      <w:start w:val="1"/>
+      <w:numFmt w:val="bullet"/>
+      <w:lvlText w:val=""/>
+      <w:lvlJc w:val="left"/>
+      <w:pPr>
+        <w:tabs>
+          <w:tab w:val="num" w:pos="4320"/>
+        </w:tabs>
+        <w:ind w:left="4320" w:hanging="360"/>
+      </w:pPr>
+      <w:rPr>
+        <w:rFonts w:ascii="Symbol" w:hAnsi="Symbol" w:hint="default"/>
+        <w:sz w:val="20"/>
+      </w:rPr>
+    </w:lvl>
+    <w:lvl w:ilvl="6" w:tentative="1">
+      <w:start w:val="1"/>
+      <w:numFmt w:val="bullet"/>
+      <w:lvlText w:val=""/>
+      <w:lvlJc w:val="left"/>
+      <w:pPr>
+        <w:tabs>
+          <w:tab w:val="num" w:pos="5040"/>
+        </w:tabs>
+        <w:ind w:left="5040" w:hanging="360"/>
+      </w:pPr>
+      <w:rPr>
+        <w:rFonts w:ascii="Symbol" w:hAnsi="Symbol" w:hint="default"/>
+        <w:sz w:val="20"/>
+      </w:rPr>
+    </w:lvl>
+    <w:lvl w:ilvl="7" w:tentative="1">
+      <w:start w:val="1"/>
+      <w:numFmt w:val="bullet"/>
+      <w:lvlText w:val=""/>
+      <w:lvlJc w:val="left"/>
+      <w:pPr>
+        <w:tabs>
+          <w:tab w:val="num" w:pos="5760"/>
+        </w:tabs>
+        <w:ind w:left="5760" w:hanging="360"/>
+      </w:pPr>
+      <w:rPr>
+        <w:rFonts w:ascii="Symbol" w:hAnsi="Symbol" w:hint="default"/>
+        <w:sz w:val="20"/>
+      </w:rPr>
+    </w:lvl>
+    <w:lvl w:ilvl="8" w:tentative="1">
+      <w:start w:val="1"/>
+      <w:numFmt w:val="bullet"/>
+      <w:lvlText w:val=""/>
+      <w:lvlJc w:val="left"/>
+      <w:pPr>
+        <w:tabs>
+          <w:tab w:val="num" w:pos="6480"/>
+        </w:tabs>
+        <w:ind w:left="6480" w:hanging="360"/>
+      </w:pPr>
+      <w:rPr>
+        <w:rFonts w:ascii="Symbol" w:hAnsi="Symbol" w:hint="default"/>
+        <w:sz w:val="20"/>
+      </w:rPr>
+    </w:lvl>
+  </w:abstractNum>
+  <w:num w:numId="1">
+    <w:abstractNumId w:val="1"/>
+  </w:num>
+  <w:num w:numId="2">
+    <w:abstractNumId w:val="0"/>
+  </w:num>
+</w:numbering>
 </file>
 
 <file path=word/styles.xml><?xml version="1.0" encoding="utf-8"?>
@@ -507,6 +1160,27 @@
     <w:name w:val="Normal"/>
     <w:qFormat/>
   </w:style>
+  <w:style w:type="paragraph" w:styleId="Heading1">
+    <w:name w:val="heading 1"/>
+    <w:basedOn w:val="Normal"/>
+    <w:next w:val="Normal"/>
+    <w:link w:val="Heading1Char"/>
+    <w:uiPriority w:val="9"/>
+    <w:qFormat/>
+    <w:rsid w:val="00337245"/>
+    <w:pPr>
+      <w:keepNext/>
+      <w:keepLines/>
+      <w:spacing w:before="240" w:after="0"/>
+      <w:outlineLvl w:val="0"/>
+    </w:pPr>
+    <w:rPr>
+      <w:rFonts w:asciiTheme="majorHAnsi" w:eastAsiaTheme="majorEastAsia" w:hAnsiTheme="majorHAnsi" w:cstheme="majorBidi"/>
+      <w:color w:val="2E74B5" w:themeColor="accent1" w:themeShade="BF"/>
+      <w:sz w:val="32"/>
+      <w:szCs w:val="32"/>
+    </w:rPr>
+  </w:style>
   <w:style w:type="character" w:default="1" w:styleId="DefaultParagraphFont">
     <w:name w:val="Default Paragraph Font"/>
     <w:uiPriority w:val="1"/>
@@ -533,6 +1207,47 @@
     <w:uiPriority w:val="99"/>
     <w:semiHidden/>
     <w:unhideWhenUsed/>
+  </w:style>
+  <w:style w:type="paragraph" w:styleId="NormalWeb">
+    <w:name w:val="Normal (Web)"/>
+    <w:basedOn w:val="Normal"/>
+    <w:uiPriority w:val="99"/>
+    <w:semiHidden/>
+    <w:unhideWhenUsed/>
+    <w:rsid w:val="001F7579"/>
+    <w:pPr>
+      <w:spacing w:before="100" w:beforeAutospacing="1" w:after="100" w:afterAutospacing="1" w:line="240" w:lineRule="auto"/>
+    </w:pPr>
+    <w:rPr>
+      <w:rFonts w:ascii="Times New Roman" w:eastAsia="Times New Roman" w:hAnsi="Times New Roman" w:cs="Times New Roman"/>
+      <w:sz w:val="24"/>
+      <w:szCs w:val="24"/>
+      <w:lang w:eastAsia="en-CA"/>
+    </w:rPr>
+  </w:style>
+  <w:style w:type="character" w:customStyle="1" w:styleId="Heading1Char">
+    <w:name w:val="Heading 1 Char"/>
+    <w:basedOn w:val="DefaultParagraphFont"/>
+    <w:link w:val="Heading1"/>
+    <w:uiPriority w:val="9"/>
+    <w:rsid w:val="00337245"/>
+    <w:rPr>
+      <w:rFonts w:asciiTheme="majorHAnsi" w:eastAsiaTheme="majorEastAsia" w:hAnsiTheme="majorHAnsi" w:cstheme="majorBidi"/>
+      <w:color w:val="2E74B5" w:themeColor="accent1" w:themeShade="BF"/>
+      <w:sz w:val="32"/>
+      <w:szCs w:val="32"/>
+    </w:rPr>
+  </w:style>
+  <w:style w:type="paragraph" w:styleId="ListParagraph">
+    <w:name w:val="List Paragraph"/>
+    <w:basedOn w:val="Normal"/>
+    <w:uiPriority w:val="34"/>
+    <w:qFormat/>
+    <w:rsid w:val="00337245"/>
+    <w:pPr>
+      <w:ind w:left="720"/>
+      <w:contextualSpacing/>
+    </w:pPr>
   </w:style>
 </w:styles>
 </file>

</xml_diff>